<commit_message>
Ajout de balises manquantes.
</commit_message>
<xml_diff>
--- a/Dossier Tactile.docx
+++ b/Dossier Tactile.docx
@@ -12,6 +12,7 @@
         </w:rPr>
       </w:pPr>
       <w:bookmarkStart w:id="0" w:name="_Toc436942766"/>
+      <w:proofErr w:type="spellStart"/>
       <w:r>
         <w:rPr>
           <w:sz w:val="96"/>
@@ -20,6 +21,7 @@
         <w:t>Placeholder</w:t>
       </w:r>
       <w:bookmarkEnd w:id="0"/>
+      <w:proofErr w:type="spellEnd"/>
     </w:p>
     <w:p>
       <w:pPr>
@@ -36,6 +38,13 @@
     </w:p>
     <w:sdt>
       <w:sdtPr>
+        <w:rPr>
+          <w:rFonts w:asciiTheme="minorHAnsi" w:eastAsiaTheme="minorHAnsi" w:hAnsiTheme="minorHAnsi" w:cstheme="minorBidi"/>
+          <w:color w:val="auto"/>
+          <w:sz w:val="22"/>
+          <w:szCs w:val="22"/>
+          <w:lang w:eastAsia="en-US"/>
+        </w:rPr>
         <w:id w:val="355159128"/>
         <w:docPartObj>
           <w:docPartGallery w:val="Table of Contents"/>
@@ -44,13 +53,8 @@
       </w:sdtPr>
       <w:sdtEndPr>
         <w:rPr>
-          <w:rFonts w:asciiTheme="minorHAnsi" w:eastAsiaTheme="minorHAnsi" w:hAnsiTheme="minorHAnsi" w:cstheme="minorBidi"/>
           <w:b/>
           <w:bCs/>
-          <w:color w:val="auto"/>
-          <w:sz w:val="22"/>
-          <w:szCs w:val="22"/>
-          <w:lang w:eastAsia="en-US"/>
         </w:rPr>
       </w:sdtEndPr>
       <w:sdtContent>
@@ -453,10 +457,35 @@
     </w:p>
     <w:p>
       <w:r>
-        <w:br w:type="page"/>
+        <w:t>L’objectif de notre projet était de proposer un site</w:t>
+      </w:r>
+      <w:r>
+        <w:t>,</w:t>
+      </w:r>
+      <w:r>
+        <w:t xml:space="preserve"> accessible depuis tous les supports</w:t>
+      </w:r>
+      <w:r>
+        <w:t>, dédié à la sensibilisation d’enfants de six à dix ans quant aux comportements à adopter face à diverses situations d’urgence.</w:t>
+      </w:r>
+    </w:p>
+    <w:p>
+      <w:r>
+        <w:t xml:space="preserve">Pour ce faire, </w:t>
+      </w:r>
+      <w:r>
+        <w:t xml:space="preserve">pour ce faire nous avons développé le site selon un certain nombre de  critères afin qu’il </w:t>
+      </w:r>
+      <w:r>
+        <w:t xml:space="preserve">puisse facilement être utilisé par des enfants. </w:t>
       </w:r>
       <w:bookmarkStart w:id="2" w:name="_GoBack"/>
       <w:bookmarkEnd w:id="2"/>
+    </w:p>
+    <w:p>
+      <w:r>
+        <w:br w:type="page"/>
+      </w:r>
     </w:p>
     <w:p>
       <w:pPr>
@@ -738,6 +767,7 @@
         <w:dataBinding w:prefixMappings="xmlns:ns0='http://schemas.openxmlformats.org/package/2006/metadata/core-properties' xmlns:ns1='http://purl.org/dc/elements/1.1/'" w:xpath="/ns0:coreProperties[1]/ns1:title[1]" w:storeItemID="{6C3C8BC8-F283-45AE-878A-BAB7291924A1}"/>
         <w:text/>
       </w:sdtPr>
+      <w:sdtEndPr/>
       <w:sdtContent>
         <w:r>
           <w:rPr>
@@ -780,6 +810,7 @@
           <w:calendar w:val="gregorian"/>
         </w:date>
       </w:sdtPr>
+      <w:sdtEndPr/>
       <w:sdtContent>
         <w:r>
           <w:rPr>
@@ -1563,6 +1594,8 @@
   <w:rsids>
     <w:rsidRoot w:val="00476145"/>
     <w:rsid w:val="00476145"/>
+    <w:rsid w:val="007F2D27"/>
+    <w:rsid w:val="00A46D29"/>
   </w:rsids>
   <m:mathPr>
     <m:mathFont m:val="Cambria Math"/>
@@ -2339,7 +2372,7 @@
 </file>
 
 <file path=customXml/itemProps2.xml><?xml version="1.0" encoding="utf-8"?>
-<ds:datastoreItem xmlns:ds="http://schemas.openxmlformats.org/officeDocument/2006/customXml" ds:itemID="{E39D1C56-B8A7-4E34-A7E9-1DB3AF49F193}">
+<ds:datastoreItem xmlns:ds="http://schemas.openxmlformats.org/officeDocument/2006/customXml" ds:itemID="{EC8E2EDD-FEE6-4595-B410-E5FA1A9FDB6B}">
   <ds:schemaRefs>
     <ds:schemaRef ds:uri="http://schemas.openxmlformats.org/officeDocument/2006/bibliography"/>
   </ds:schemaRefs>

</xml_diff>